<commit_message>
destructObj dot naming test
</commit_message>
<xml_diff>
--- a/Style guide for rB3.docx
+++ b/Style guide for rB3.docx
@@ -114,8 +114,6 @@
       <w:r>
         <w:t xml:space="preserve"> </w:t>
       </w:r>
-      <w:bookmarkStart w:id="0" w:name="_GoBack"/>
-      <w:bookmarkEnd w:id="0"/>
     </w:p>
     <w:p>
       <w:pPr>
@@ -151,10 +149,67 @@
     </w:p>
     <w:p>
       <w:pPr>
+        <w:pStyle w:val="NoSpacing"/>
+        <w:ind w:left="720" w:firstLine="720"/>
+      </w:pPr>
+      <w:r>
+        <w:t>.</w:t>
+      </w:r>
+      <w:r>
+        <w:t>SYS</w:t>
+      </w:r>
+      <w:r>
+        <w:t>_</w:t>
+      </w:r>
+      <w:r>
+        <w:t>destruct_obj</w:t>
+      </w:r>
+    </w:p>
+    <w:p>
+      <w:pPr>
+        <w:pStyle w:val="ListParagraph"/>
+        <w:numPr>
+          <w:ilvl w:val="0"/>
+          <w:numId w:val="5"/>
+        </w:numPr>
+      </w:pPr>
+      <w:r>
+        <w:t>add following to the NAMESPACE</w:t>
+      </w:r>
+      <w:bookmarkStart w:id="0" w:name="_GoBack"/>
+      <w:bookmarkEnd w:id="0"/>
+    </w:p>
+    <w:p>
+      <w:pPr>
+        <w:pStyle w:val="NoSpacing"/>
+        <w:ind w:left="720" w:firstLine="720"/>
+        <w:rPr>
+          <w:lang w:eastAsia="ja-JP"/>
+        </w:rPr>
+      </w:pPr>
+      <w:r>
+        <w:rPr>
+          <w:lang w:eastAsia="ja-JP"/>
+        </w:rPr>
+        <w:t>exportPattern("^[^\\.]")</w:t>
+      </w:r>
+    </w:p>
+    <w:p>
+      <w:pPr>
+        <w:pStyle w:val="ListParagraph"/>
         <w:ind w:left="1440"/>
       </w:pPr>
-      <w:r>
-        <w:t>.destruct_obj</w:t>
+    </w:p>
+    <w:p>
+      <w:pPr>
+        <w:pStyle w:val="ListParagraph"/>
+        <w:numPr>
+          <w:ilvl w:val="0"/>
+          <w:numId w:val="5"/>
+        </w:numPr>
+      </w:pPr>
+      <w:r>
+        <w:t>https://stat.ethz.ch/pipermail/r-help/2006-June/107008.html</w:t>
       </w:r>
     </w:p>
     <w:p>
@@ -215,27 +270,9 @@
       <w:r>
         <w:t>prefix</w:t>
       </w:r>
-      <w:r>
-        <w:t xml:space="preserve"> for any backend functions </w:t>
-      </w:r>
-      <w:r>
-        <w:t>for easily identifiable</w:t>
-      </w:r>
-      <w:r>
-        <w:t xml:space="preserve"> </w:t>
-      </w:r>
-      <w:r>
-        <w:t>f</w:t>
-      </w:r>
-      <w:r>
-        <w:t>ront end functions</w:t>
-      </w:r>
     </w:p>
     <w:p/>
     <w:p>
-      <w:pPr>
-        <w:pStyle w:val="Heading1"/>
-      </w:pPr>
       <w:r>
         <w:t>Prefix</w:t>
       </w:r>
@@ -323,7 +360,7 @@
           </w:tcPr>
           <w:p>
             <w:r>
-              <w:t>fio</w:t>
+              <w:t>FIO</w:t>
             </w:r>
           </w:p>
         </w:tc>
@@ -343,12 +380,18 @@
           </w:tcPr>
           <w:p>
             <w:r>
-              <w:t>fio_read_csv</w:t>
+              <w:t>FIO</w:t>
+            </w:r>
+            <w:r>
+              <w:t>_read_csv</w:t>
             </w:r>
           </w:p>
           <w:p>
             <w:r>
-              <w:t>fio_write_LA</w:t>
+              <w:t>FIO</w:t>
+            </w:r>
+            <w:r>
+              <w:t>_write_LA</w:t>
             </w:r>
           </w:p>
           <w:p/>
@@ -361,7 +404,7 @@
           </w:tcPr>
           <w:p>
             <w:r>
-              <w:t>plt</w:t>
+              <w:t>PLT</w:t>
             </w:r>
           </w:p>
         </w:tc>
@@ -371,7 +414,7 @@
           </w:tcPr>
           <w:p>
             <w:r>
-              <w:t>plotting backend functions</w:t>
+              <w:t>plotting functions</w:t>
             </w:r>
           </w:p>
         </w:tc>
@@ -394,7 +437,7 @@
           </w:tcPr>
           <w:p>
             <w:r>
-              <w:t>sys</w:t>
+              <w:t>SYS</w:t>
             </w:r>
           </w:p>
         </w:tc>
@@ -404,7 +447,10 @@
           </w:tcPr>
           <w:p>
             <w:r>
-              <w:t>System functions</w:t>
+              <w:t>s</w:t>
+            </w:r>
+            <w:r>
+              <w:t>ystem functions</w:t>
             </w:r>
           </w:p>
         </w:tc>
@@ -414,12 +460,24 @@
           </w:tcPr>
           <w:p>
             <w:r>
-              <w:t>sys_destruct_obj</w:t>
+              <w:t>.</w:t>
+            </w:r>
+            <w:r>
+              <w:t>SYS</w:t>
+            </w:r>
+            <w:r>
+              <w:t>_destruct_obj</w:t>
             </w:r>
           </w:p>
           <w:p>
             <w:r>
-              <w:t>sys_restruct_obj</w:t>
+              <w:t>.</w:t>
+            </w:r>
+            <w:r>
+              <w:t>SYS</w:t>
+            </w:r>
+            <w:r>
+              <w:t>_restruct_obj</w:t>
             </w:r>
           </w:p>
           <w:p/>
@@ -432,7 +490,7 @@
           </w:tcPr>
           <w:p>
             <w:r>
-              <w:t>app</w:t>
+              <w:t>GUI? APP? SHINY?</w:t>
             </w:r>
           </w:p>
         </w:tc>
@@ -442,7 +500,7 @@
           </w:tcPr>
           <w:p>
             <w:r>
-              <w:t>Shiny app backend functions</w:t>
+              <w:t>Shiny app functions</w:t>
             </w:r>
           </w:p>
         </w:tc>
@@ -450,7 +508,14 @@
           <w:tcPr>
             <w:tcW w:w="3006" w:type="dxa"/>
           </w:tcPr>
-          <w:p/>
+          <w:p>
+            <w:r>
+              <w:t>APP</w:t>
+            </w:r>
+            <w:r>
+              <w:t>_rB3</w:t>
+            </w:r>
+          </w:p>
         </w:tc>
       </w:tr>
       <w:tr>
@@ -509,7 +574,6 @@
         <w:pStyle w:val="Heading1"/>
       </w:pPr>
       <w:r>
-        <w:lastRenderedPageBreak/>
         <w:t>Object types</w:t>
       </w:r>
     </w:p>
@@ -547,6 +611,9 @@
       <w:r>
         <w:tab/>
         <w:t>attr(myStructuredData</w:t>
+      </w:r>
+      <w:r>
+        <w:t>)</w:t>
       </w:r>
     </w:p>
     <w:sectPr>
@@ -900,6 +967,232 @@
       </w:rPr>
     </w:lvl>
   </w:abstractNum>
+  <w:abstractNum w:abstractNumId="3" w15:restartNumberingAfterBreak="0">
+    <w:nsid w:val="39CB5973"/>
+    <w:multiLevelType w:val="hybridMultilevel"/>
+    <w:tmpl w:val="A7C84588"/>
+    <w:lvl w:ilvl="0" w:tplc="14090001">
+      <w:start w:val="1"/>
+      <w:numFmt w:val="bullet"/>
+      <w:lvlText w:val=""/>
+      <w:lvlJc w:val="left"/>
+      <w:pPr>
+        <w:ind w:left="720" w:hanging="360"/>
+      </w:pPr>
+      <w:rPr>
+        <w:rFonts w:ascii="Symbol" w:hAnsi="Symbol" w:hint="default"/>
+      </w:rPr>
+    </w:lvl>
+    <w:lvl w:ilvl="1" w:tplc="14090003">
+      <w:start w:val="1"/>
+      <w:numFmt w:val="bullet"/>
+      <w:lvlText w:val="o"/>
+      <w:lvlJc w:val="left"/>
+      <w:pPr>
+        <w:ind w:left="1440" w:hanging="360"/>
+      </w:pPr>
+      <w:rPr>
+        <w:rFonts w:ascii="Courier New" w:hAnsi="Courier New" w:cs="Courier New" w:hint="default"/>
+      </w:rPr>
+    </w:lvl>
+    <w:lvl w:ilvl="2" w:tplc="14090005" w:tentative="1">
+      <w:start w:val="1"/>
+      <w:numFmt w:val="bullet"/>
+      <w:lvlText w:val=""/>
+      <w:lvlJc w:val="left"/>
+      <w:pPr>
+        <w:ind w:left="2160" w:hanging="360"/>
+      </w:pPr>
+      <w:rPr>
+        <w:rFonts w:ascii="Wingdings" w:hAnsi="Wingdings" w:hint="default"/>
+      </w:rPr>
+    </w:lvl>
+    <w:lvl w:ilvl="3" w:tplc="14090001" w:tentative="1">
+      <w:start w:val="1"/>
+      <w:numFmt w:val="bullet"/>
+      <w:lvlText w:val=""/>
+      <w:lvlJc w:val="left"/>
+      <w:pPr>
+        <w:ind w:left="2880" w:hanging="360"/>
+      </w:pPr>
+      <w:rPr>
+        <w:rFonts w:ascii="Symbol" w:hAnsi="Symbol" w:hint="default"/>
+      </w:rPr>
+    </w:lvl>
+    <w:lvl w:ilvl="4" w:tplc="14090003" w:tentative="1">
+      <w:start w:val="1"/>
+      <w:numFmt w:val="bullet"/>
+      <w:lvlText w:val="o"/>
+      <w:lvlJc w:val="left"/>
+      <w:pPr>
+        <w:ind w:left="3600" w:hanging="360"/>
+      </w:pPr>
+      <w:rPr>
+        <w:rFonts w:ascii="Courier New" w:hAnsi="Courier New" w:cs="Courier New" w:hint="default"/>
+      </w:rPr>
+    </w:lvl>
+    <w:lvl w:ilvl="5" w:tplc="14090005" w:tentative="1">
+      <w:start w:val="1"/>
+      <w:numFmt w:val="bullet"/>
+      <w:lvlText w:val=""/>
+      <w:lvlJc w:val="left"/>
+      <w:pPr>
+        <w:ind w:left="4320" w:hanging="360"/>
+      </w:pPr>
+      <w:rPr>
+        <w:rFonts w:ascii="Wingdings" w:hAnsi="Wingdings" w:hint="default"/>
+      </w:rPr>
+    </w:lvl>
+    <w:lvl w:ilvl="6" w:tplc="14090001" w:tentative="1">
+      <w:start w:val="1"/>
+      <w:numFmt w:val="bullet"/>
+      <w:lvlText w:val=""/>
+      <w:lvlJc w:val="left"/>
+      <w:pPr>
+        <w:ind w:left="5040" w:hanging="360"/>
+      </w:pPr>
+      <w:rPr>
+        <w:rFonts w:ascii="Symbol" w:hAnsi="Symbol" w:hint="default"/>
+      </w:rPr>
+    </w:lvl>
+    <w:lvl w:ilvl="7" w:tplc="14090003" w:tentative="1">
+      <w:start w:val="1"/>
+      <w:numFmt w:val="bullet"/>
+      <w:lvlText w:val="o"/>
+      <w:lvlJc w:val="left"/>
+      <w:pPr>
+        <w:ind w:left="5760" w:hanging="360"/>
+      </w:pPr>
+      <w:rPr>
+        <w:rFonts w:ascii="Courier New" w:hAnsi="Courier New" w:cs="Courier New" w:hint="default"/>
+      </w:rPr>
+    </w:lvl>
+    <w:lvl w:ilvl="8" w:tplc="14090005" w:tentative="1">
+      <w:start w:val="1"/>
+      <w:numFmt w:val="bullet"/>
+      <w:lvlText w:val=""/>
+      <w:lvlJc w:val="left"/>
+      <w:pPr>
+        <w:ind w:left="6480" w:hanging="360"/>
+      </w:pPr>
+      <w:rPr>
+        <w:rFonts w:ascii="Wingdings" w:hAnsi="Wingdings" w:hint="default"/>
+      </w:rPr>
+    </w:lvl>
+  </w:abstractNum>
+  <w:abstractNum w:abstractNumId="4" w15:restartNumberingAfterBreak="0">
+    <w:nsid w:val="55543D2F"/>
+    <w:multiLevelType w:val="hybridMultilevel"/>
+    <w:tmpl w:val="DC04243A"/>
+    <w:lvl w:ilvl="0" w:tplc="14090001">
+      <w:start w:val="1"/>
+      <w:numFmt w:val="bullet"/>
+      <w:lvlText w:val=""/>
+      <w:lvlJc w:val="left"/>
+      <w:pPr>
+        <w:ind w:left="360" w:hanging="360"/>
+      </w:pPr>
+      <w:rPr>
+        <w:rFonts w:ascii="Symbol" w:hAnsi="Symbol" w:hint="default"/>
+      </w:rPr>
+    </w:lvl>
+    <w:lvl w:ilvl="1" w:tplc="14090003" w:tentative="1">
+      <w:start w:val="1"/>
+      <w:numFmt w:val="bullet"/>
+      <w:lvlText w:val="o"/>
+      <w:lvlJc w:val="left"/>
+      <w:pPr>
+        <w:ind w:left="1080" w:hanging="360"/>
+      </w:pPr>
+      <w:rPr>
+        <w:rFonts w:ascii="Courier New" w:hAnsi="Courier New" w:cs="Courier New" w:hint="default"/>
+      </w:rPr>
+    </w:lvl>
+    <w:lvl w:ilvl="2" w:tplc="14090005" w:tentative="1">
+      <w:start w:val="1"/>
+      <w:numFmt w:val="bullet"/>
+      <w:lvlText w:val=""/>
+      <w:lvlJc w:val="left"/>
+      <w:pPr>
+        <w:ind w:left="1800" w:hanging="360"/>
+      </w:pPr>
+      <w:rPr>
+        <w:rFonts w:ascii="Wingdings" w:hAnsi="Wingdings" w:hint="default"/>
+      </w:rPr>
+    </w:lvl>
+    <w:lvl w:ilvl="3" w:tplc="14090001" w:tentative="1">
+      <w:start w:val="1"/>
+      <w:numFmt w:val="bullet"/>
+      <w:lvlText w:val=""/>
+      <w:lvlJc w:val="left"/>
+      <w:pPr>
+        <w:ind w:left="2520" w:hanging="360"/>
+      </w:pPr>
+      <w:rPr>
+        <w:rFonts w:ascii="Symbol" w:hAnsi="Symbol" w:hint="default"/>
+      </w:rPr>
+    </w:lvl>
+    <w:lvl w:ilvl="4" w:tplc="14090003" w:tentative="1">
+      <w:start w:val="1"/>
+      <w:numFmt w:val="bullet"/>
+      <w:lvlText w:val="o"/>
+      <w:lvlJc w:val="left"/>
+      <w:pPr>
+        <w:ind w:left="3240" w:hanging="360"/>
+      </w:pPr>
+      <w:rPr>
+        <w:rFonts w:ascii="Courier New" w:hAnsi="Courier New" w:cs="Courier New" w:hint="default"/>
+      </w:rPr>
+    </w:lvl>
+    <w:lvl w:ilvl="5" w:tplc="14090005" w:tentative="1">
+      <w:start w:val="1"/>
+      <w:numFmt w:val="bullet"/>
+      <w:lvlText w:val=""/>
+      <w:lvlJc w:val="left"/>
+      <w:pPr>
+        <w:ind w:left="3960" w:hanging="360"/>
+      </w:pPr>
+      <w:rPr>
+        <w:rFonts w:ascii="Wingdings" w:hAnsi="Wingdings" w:hint="default"/>
+      </w:rPr>
+    </w:lvl>
+    <w:lvl w:ilvl="6" w:tplc="14090001" w:tentative="1">
+      <w:start w:val="1"/>
+      <w:numFmt w:val="bullet"/>
+      <w:lvlText w:val=""/>
+      <w:lvlJc w:val="left"/>
+      <w:pPr>
+        <w:ind w:left="4680" w:hanging="360"/>
+      </w:pPr>
+      <w:rPr>
+        <w:rFonts w:ascii="Symbol" w:hAnsi="Symbol" w:hint="default"/>
+      </w:rPr>
+    </w:lvl>
+    <w:lvl w:ilvl="7" w:tplc="14090003" w:tentative="1">
+      <w:start w:val="1"/>
+      <w:numFmt w:val="bullet"/>
+      <w:lvlText w:val="o"/>
+      <w:lvlJc w:val="left"/>
+      <w:pPr>
+        <w:ind w:left="5400" w:hanging="360"/>
+      </w:pPr>
+      <w:rPr>
+        <w:rFonts w:ascii="Courier New" w:hAnsi="Courier New" w:cs="Courier New" w:hint="default"/>
+      </w:rPr>
+    </w:lvl>
+    <w:lvl w:ilvl="8" w:tplc="14090005" w:tentative="1">
+      <w:start w:val="1"/>
+      <w:numFmt w:val="bullet"/>
+      <w:lvlText w:val=""/>
+      <w:lvlJc w:val="left"/>
+      <w:pPr>
+        <w:ind w:left="6120" w:hanging="360"/>
+      </w:pPr>
+      <w:rPr>
+        <w:rFonts w:ascii="Wingdings" w:hAnsi="Wingdings" w:hint="default"/>
+      </w:rPr>
+    </w:lvl>
+  </w:abstractNum>
   <w:num w:numId="1">
     <w:abstractNumId w:val="1"/>
   </w:num>
@@ -908,6 +1201,12 @@
   </w:num>
   <w:num w:numId="3">
     <w:abstractNumId w:val="2"/>
+  </w:num>
+  <w:num w:numId="4">
+    <w:abstractNumId w:val="4"/>
+  </w:num>
+  <w:num w:numId="5">
+    <w:abstractNumId w:val="3"/>
   </w:num>
 </w:numbering>
 </file>
@@ -1332,6 +1631,28 @@
       <w:szCs w:val="32"/>
     </w:rPr>
   </w:style>
+  <w:style w:type="paragraph" w:styleId="Heading2">
+    <w:name w:val="heading 2"/>
+    <w:basedOn w:val="Normal"/>
+    <w:next w:val="Normal"/>
+    <w:link w:val="Heading2Char"/>
+    <w:uiPriority w:val="9"/>
+    <w:unhideWhenUsed/>
+    <w:qFormat/>
+    <w:rsid w:val="00307A19"/>
+    <w:pPr>
+      <w:keepNext/>
+      <w:keepLines/>
+      <w:spacing w:before="40" w:after="0"/>
+      <w:outlineLvl w:val="1"/>
+    </w:pPr>
+    <w:rPr>
+      <w:rFonts w:asciiTheme="majorHAnsi" w:eastAsiaTheme="majorEastAsia" w:hAnsiTheme="majorHAnsi" w:cstheme="majorBidi"/>
+      <w:color w:val="2E74B5" w:themeColor="accent1" w:themeShade="BF"/>
+      <w:sz w:val="26"/>
+      <w:szCs w:val="26"/>
+    </w:rPr>
+  </w:style>
   <w:style w:type="character" w:default="1" w:styleId="DefaultParagraphFont">
     <w:name w:val="Default Paragraph Font"/>
     <w:uiPriority w:val="1"/>
@@ -1459,6 +1780,69 @@
       <w:rFonts w:ascii="Arial Narrow" w:hAnsi="Arial Narrow" w:cs="Arial"/>
       <w:i/>
       <w:sz w:val="24"/>
+    </w:rPr>
+  </w:style>
+  <w:style w:type="character" w:customStyle="1" w:styleId="Heading2Char">
+    <w:name w:val="Heading 2 Char"/>
+    <w:basedOn w:val="DefaultParagraphFont"/>
+    <w:link w:val="Heading2"/>
+    <w:uiPriority w:val="9"/>
+    <w:rsid w:val="00307A19"/>
+    <w:rPr>
+      <w:rFonts w:asciiTheme="majorHAnsi" w:eastAsiaTheme="majorEastAsia" w:hAnsiTheme="majorHAnsi" w:cstheme="majorBidi"/>
+      <w:color w:val="2E74B5" w:themeColor="accent1" w:themeShade="BF"/>
+      <w:sz w:val="26"/>
+      <w:szCs w:val="26"/>
+    </w:rPr>
+  </w:style>
+  <w:style w:type="paragraph" w:styleId="HTMLPreformatted">
+    <w:name w:val="HTML Preformatted"/>
+    <w:basedOn w:val="Normal"/>
+    <w:link w:val="HTMLPreformattedChar"/>
+    <w:uiPriority w:val="99"/>
+    <w:semiHidden/>
+    <w:unhideWhenUsed/>
+    <w:rsid w:val="00463A57"/>
+    <w:pPr>
+      <w:tabs>
+        <w:tab w:val="left" w:pos="916"/>
+        <w:tab w:val="left" w:pos="1832"/>
+        <w:tab w:val="left" w:pos="2748"/>
+        <w:tab w:val="left" w:pos="3664"/>
+        <w:tab w:val="left" w:pos="4580"/>
+        <w:tab w:val="left" w:pos="5496"/>
+        <w:tab w:val="left" w:pos="6412"/>
+        <w:tab w:val="left" w:pos="7328"/>
+        <w:tab w:val="left" w:pos="8244"/>
+        <w:tab w:val="left" w:pos="9160"/>
+        <w:tab w:val="left" w:pos="10076"/>
+        <w:tab w:val="left" w:pos="10992"/>
+        <w:tab w:val="left" w:pos="11908"/>
+        <w:tab w:val="left" w:pos="12824"/>
+        <w:tab w:val="left" w:pos="13740"/>
+        <w:tab w:val="left" w:pos="14656"/>
+      </w:tabs>
+      <w:spacing w:after="0" w:line="240" w:lineRule="auto"/>
+    </w:pPr>
+    <w:rPr>
+      <w:rFonts w:ascii="Courier New" w:eastAsia="Times New Roman" w:hAnsi="Courier New" w:cs="Courier New"/>
+      <w:sz w:val="20"/>
+      <w:szCs w:val="20"/>
+      <w:lang w:eastAsia="ja-JP"/>
+    </w:rPr>
+  </w:style>
+  <w:style w:type="character" w:customStyle="1" w:styleId="HTMLPreformattedChar">
+    <w:name w:val="HTML Preformatted Char"/>
+    <w:basedOn w:val="DefaultParagraphFont"/>
+    <w:link w:val="HTMLPreformatted"/>
+    <w:uiPriority w:val="99"/>
+    <w:semiHidden/>
+    <w:rsid w:val="00463A57"/>
+    <w:rPr>
+      <w:rFonts w:ascii="Courier New" w:eastAsia="Times New Roman" w:hAnsi="Courier New" w:cs="Courier New"/>
+      <w:sz w:val="20"/>
+      <w:szCs w:val="20"/>
+      <w:lang w:eastAsia="ja-JP"/>
     </w:rPr>
   </w:style>
 </w:styles>

</xml_diff>